<commit_message>
Tilføjet medlemskabstype til UC001 & SSD
</commit_message>
<xml_diff>
--- a/OOAD Project Documentation/Use Cases.docx
+++ b/OOAD Project Documentation/Use Cases.docx
@@ -22,13 +22,8 @@
             <w:tcW w:w="1705" w:type="dxa"/>
           </w:tcPr>
           <w:p>
-            <w:proofErr w:type="spellStart"/>
-            <w:r>
-              <w:t>Use</w:t>
-            </w:r>
-            <w:proofErr w:type="spellEnd"/>
-            <w:r>
-              <w:t xml:space="preserve"> case navn:</w:t>
+            <w:r>
+              <w:t>Use case navn:</w:t>
             </w:r>
           </w:p>
         </w:tc>
@@ -41,15 +36,7 @@
               <w:t>Opret medlem</w:t>
             </w:r>
             <w:r>
-              <w:t xml:space="preserve"> **</w:t>
-            </w:r>
-            <w:proofErr w:type="spellStart"/>
-            <w:r>
-              <w:t>Fully</w:t>
-            </w:r>
-            <w:proofErr w:type="spellEnd"/>
-            <w:r>
-              <w:t>**</w:t>
+              <w:t xml:space="preserve"> **Fully**</w:t>
             </w:r>
           </w:p>
         </w:tc>
@@ -63,13 +50,8 @@
             <w:tcW w:w="1705" w:type="dxa"/>
           </w:tcPr>
           <w:p>
-            <w:proofErr w:type="spellStart"/>
-            <w:r>
-              <w:t>Use</w:t>
-            </w:r>
-            <w:proofErr w:type="spellEnd"/>
-            <w:r>
-              <w:t xml:space="preserve"> case ID:</w:t>
+            <w:r>
+              <w:t>Use case ID:</w:t>
             </w:r>
           </w:p>
         </w:tc>
@@ -93,13 +75,8 @@
             <w:tcW w:w="1705" w:type="dxa"/>
           </w:tcPr>
           <w:p>
-            <w:proofErr w:type="spellStart"/>
-            <w:r>
-              <w:t>Scope</w:t>
-            </w:r>
-            <w:proofErr w:type="spellEnd"/>
-            <w:r>
-              <w:t>:</w:t>
+            <w:r>
+              <w:t>Scope:</w:t>
             </w:r>
           </w:p>
         </w:tc>
@@ -198,6 +175,9 @@
             <w:r>
               <w:t>svømmeklubben Delfinen</w:t>
             </w:r>
+            <w:r>
+              <w:t>.</w:t>
+            </w:r>
           </w:p>
         </w:tc>
       </w:tr>
@@ -210,7 +190,6 @@
             <w:tcW w:w="1705" w:type="dxa"/>
           </w:tcPr>
           <w:p>
-            <w:proofErr w:type="spellStart"/>
             <w:r>
               <w:t>Pre</w:t>
             </w:r>
@@ -218,11 +197,7 @@
               <w:t>-</w:t>
             </w:r>
             <w:r>
-              <w:t>conditions</w:t>
-            </w:r>
-            <w:proofErr w:type="spellEnd"/>
-            <w:r>
-              <w:t>:</w:t>
+              <w:t>conditions:</w:t>
             </w:r>
           </w:p>
         </w:tc>
@@ -406,16 +381,7 @@
               </w:numPr>
             </w:pPr>
             <w:r>
-              <w:t>System angiver at</w:t>
-            </w:r>
-            <w:r>
-              <w:t xml:space="preserve"> medlem</w:t>
-            </w:r>
-            <w:r>
-              <w:t>met er</w:t>
-            </w:r>
-            <w:r>
-              <w:t xml:space="preserve"> oprettet</w:t>
+              <w:t>System prompter for medlemskabstype</w:t>
             </w:r>
           </w:p>
           <w:p>
@@ -427,6 +393,41 @@
               </w:numPr>
             </w:pPr>
             <w:r>
+              <w:t>Formand angiver medlemskabstype</w:t>
+            </w:r>
+            <w:bookmarkStart w:id="0" w:name="_GoBack"/>
+            <w:bookmarkEnd w:id="0"/>
+          </w:p>
+          <w:p>
+            <w:pPr>
+              <w:pStyle w:val="Listeafsnit"/>
+              <w:numPr>
+                <w:ilvl w:val="0"/>
+                <w:numId w:val="1"/>
+              </w:numPr>
+            </w:pPr>
+            <w:r>
+              <w:t>System angiver at</w:t>
+            </w:r>
+            <w:r>
+              <w:t xml:space="preserve"> medlem</w:t>
+            </w:r>
+            <w:r>
+              <w:t>met er</w:t>
+            </w:r>
+            <w:r>
+              <w:t xml:space="preserve"> oprettet</w:t>
+            </w:r>
+          </w:p>
+          <w:p>
+            <w:pPr>
+              <w:pStyle w:val="Listeafsnit"/>
+              <w:numPr>
+                <w:ilvl w:val="0"/>
+                <w:numId w:val="1"/>
+              </w:numPr>
+            </w:pPr>
+            <w:r>
               <w:t>System returnerer til ”main menu”</w:t>
             </w:r>
           </w:p>
@@ -451,7 +452,7 @@
             <w:tcW w:w="4680" w:type="dxa"/>
           </w:tcPr>
           <w:p>
-            <w:commentRangeStart w:id="0"/>
+            <w:commentRangeStart w:id="1"/>
             <w:r>
               <w:t>3a. Formand indtaster numerisk værdi, eller ugyldige tegn.</w:t>
             </w:r>
@@ -549,12 +550,12 @@
             <w:r>
               <w:t>Hvis indtastningen er gyldig, fortsæt til punkt 8. Ellers returner til punkt 7a.</w:t>
             </w:r>
-            <w:commentRangeEnd w:id="0"/>
+            <w:commentRangeEnd w:id="1"/>
             <w:r>
               <w:rPr>
                 <w:rStyle w:val="Kommentarhenvisning"/>
               </w:rPr>
-              <w:commentReference w:id="0"/>
+              <w:commentReference w:id="1"/>
             </w:r>
           </w:p>
           <w:p/>
@@ -775,14 +776,9 @@
             <w:tcW w:w="1705" w:type="dxa"/>
           </w:tcPr>
           <w:p>
-            <w:proofErr w:type="spellStart"/>
             <w:r>
               <w:lastRenderedPageBreak/>
-              <w:t>Use</w:t>
-            </w:r>
-            <w:proofErr w:type="spellEnd"/>
-            <w:r>
-              <w:t xml:space="preserve"> case navn:</w:t>
+              <w:t>Use case navn:</w:t>
             </w:r>
           </w:p>
         </w:tc>
@@ -792,15 +788,7 @@
           </w:tcPr>
           <w:p>
             <w:r>
-              <w:t>Print svømmediscipliner **</w:t>
-            </w:r>
-            <w:proofErr w:type="spellStart"/>
-            <w:r>
-              <w:t>Fully</w:t>
-            </w:r>
-            <w:proofErr w:type="spellEnd"/>
-            <w:r>
-              <w:t>**</w:t>
+              <w:t>Print svømmediscipliner **Fully**</w:t>
             </w:r>
           </w:p>
         </w:tc>
@@ -814,13 +802,8 @@
             <w:tcW w:w="1705" w:type="dxa"/>
           </w:tcPr>
           <w:p>
-            <w:proofErr w:type="spellStart"/>
-            <w:r>
-              <w:t>Use</w:t>
-            </w:r>
-            <w:proofErr w:type="spellEnd"/>
-            <w:r>
-              <w:t xml:space="preserve"> case ID:</w:t>
+            <w:r>
+              <w:t>Use case ID:</w:t>
             </w:r>
           </w:p>
         </w:tc>
@@ -844,13 +827,8 @@
             <w:tcW w:w="1705" w:type="dxa"/>
           </w:tcPr>
           <w:p>
-            <w:proofErr w:type="spellStart"/>
-            <w:r>
-              <w:t>Scope</w:t>
-            </w:r>
-            <w:proofErr w:type="spellEnd"/>
-            <w:r>
-              <w:t>:</w:t>
+            <w:r>
+              <w:t>Scope:</w:t>
             </w:r>
           </w:p>
         </w:tc>
@@ -958,7 +936,6 @@
             <w:tcW w:w="1705" w:type="dxa"/>
           </w:tcPr>
           <w:p>
-            <w:proofErr w:type="spellStart"/>
             <w:r>
               <w:t>Pre</w:t>
             </w:r>
@@ -966,11 +943,7 @@
               <w:t>-</w:t>
             </w:r>
             <w:r>
-              <w:t>conditions</w:t>
-            </w:r>
-            <w:proofErr w:type="spellEnd"/>
-            <w:r>
-              <w:t>:</w:t>
+              <w:t>conditions:</w:t>
             </w:r>
           </w:p>
         </w:tc>
@@ -1051,17 +1024,10 @@
             <w:r>
               <w:t xml:space="preserve">fra main </w:t>
             </w:r>
-            <w:commentRangeStart w:id="1"/>
             <w:commentRangeStart w:id="2"/>
+            <w:commentRangeStart w:id="3"/>
             <w:r>
               <w:t>menu.</w:t>
-            </w:r>
-            <w:commentRangeEnd w:id="1"/>
-            <w:r>
-              <w:rPr>
-                <w:rStyle w:val="Kommentarhenvisning"/>
-              </w:rPr>
-              <w:commentReference w:id="1"/>
             </w:r>
             <w:commentRangeEnd w:id="2"/>
             <w:r>
@@ -1069,6 +1035,13 @@
                 <w:rStyle w:val="Kommentarhenvisning"/>
               </w:rPr>
               <w:commentReference w:id="2"/>
+            </w:r>
+            <w:commentRangeEnd w:id="3"/>
+            <w:r>
+              <w:rPr>
+                <w:rStyle w:val="Kommentarhenvisning"/>
+              </w:rPr>
+              <w:commentReference w:id="3"/>
             </w:r>
           </w:p>
           <w:p>
@@ -1326,168 +1299,150 @@
         </w:rPr>
         <w:t xml:space="preserve">UC001: </w:t>
       </w:r>
-      <w:proofErr w:type="spellStart"/>
       <w:r>
         <w:rPr>
           <w:u w:val="single"/>
           <w:lang w:val="en-US"/>
         </w:rPr>
-        <w:t>Opret</w:t>
-      </w:r>
-      <w:proofErr w:type="spellEnd"/>
-      <w:r>
+        <w:t>Opret medlem</w:t>
+      </w:r>
+    </w:p>
+    <w:p>
+      <w:r>
+        <w:t>Formand skal kunne oprette nye medlemmer</w:t>
+      </w:r>
+      <w:r>
+        <w:t xml:space="preserve"> via systemet</w:t>
+      </w:r>
+      <w:r>
+        <w:t>, og tilknytte staminformation og aktivitetsform</w:t>
+      </w:r>
+      <w:r>
+        <w:t xml:space="preserve"> til diverse medlemmer</w:t>
+      </w:r>
+      <w:r>
+        <w:t>.</w:t>
+      </w:r>
+    </w:p>
+    <w:p>
+      <w:pPr>
         <w:rPr>
           <w:u w:val="single"/>
-          <w:lang w:val="en-US"/>
-        </w:rPr>
+        </w:rPr>
+      </w:pPr>
+      <w:r>
+        <w:rPr>
+          <w:u w:val="single"/>
+        </w:rPr>
+        <w:t xml:space="preserve">UC002: </w:t>
+      </w:r>
+      <w:r>
+        <w:rPr>
+          <w:u w:val="single"/>
+        </w:rPr>
+        <w:t>Redigér kontingent</w:t>
+      </w:r>
+    </w:p>
+    <w:p>
+      <w:r>
+        <w:t xml:space="preserve">Kassér skal kunne ændre </w:t>
+      </w:r>
+      <w:r>
+        <w:t xml:space="preserve">medlemmers </w:t>
+      </w:r>
+      <w:r>
+        <w:t>kontingent</w:t>
+      </w:r>
+      <w:r>
+        <w:t>.</w:t>
+      </w:r>
+    </w:p>
+    <w:p>
+      <w:pPr>
+        <w:rPr>
+          <w:u w:val="single"/>
+        </w:rPr>
+      </w:pPr>
+      <w:r>
+        <w:rPr>
+          <w:u w:val="single"/>
+        </w:rPr>
+        <w:t>UC003:</w:t>
+      </w:r>
+      <w:r>
+        <w:rPr>
+          <w:u w:val="single"/>
+        </w:rPr>
+        <w:t xml:space="preserve"> Print restance</w:t>
+      </w:r>
+    </w:p>
+    <w:p>
+      <w:r>
+        <w:t>K</w:t>
+      </w:r>
+      <w:r>
+        <w:t>ass</w:t>
+      </w:r>
+      <w:r>
+        <w:t>ér skal kunne printe en liste over medlemmer der er i restance.</w:t>
+      </w:r>
+    </w:p>
+    <w:p>
+      <w:r>
+        <w:rPr>
+          <w:u w:val="single"/>
+        </w:rPr>
+        <w:t>UC004:</w:t>
+      </w:r>
+      <w:r>
+        <w:rPr>
+          <w:u w:val="single"/>
+        </w:rPr>
+        <w:t xml:space="preserve"> Print svømmediscipliner</w:t>
+      </w:r>
+    </w:p>
+    <w:p>
+      <w:commentRangeStart w:id="8"/>
+      <w:r>
+        <w:t>Træner skal kunne se en liste over hvilke medlemmer som er konkurrencesvømmere, der er knytte</w:t>
+      </w:r>
+      <w:r>
+        <w:t>t til hvilke discipliner. Afhængig af alder</w:t>
+      </w:r>
+      <w:r>
+        <w:t xml:space="preserve"> bliver man tildelt et hold (ungdom</w:t>
+      </w:r>
+      <w:r>
+        <w:t>s</w:t>
+      </w:r>
+      <w:r>
+        <w:t>- eller seniorhold)</w:t>
+      </w:r>
+      <w:r>
+        <w:t>.</w:t>
+      </w:r>
+      <w:r>
         <w:t xml:space="preserve"> </w:t>
       </w:r>
-      <w:proofErr w:type="spellStart"/>
+      <w:commentRangeEnd w:id="8"/>
+      <w:r>
+        <w:rPr>
+          <w:rStyle w:val="Kommentarhenvisning"/>
+        </w:rPr>
+        <w:commentReference w:id="8"/>
+      </w:r>
+    </w:p>
+    <w:p>
       <w:r>
         <w:rPr>
           <w:u w:val="single"/>
-          <w:lang w:val="en-US"/>
-        </w:rPr>
-        <w:t>medlem</w:t>
-      </w:r>
-      <w:proofErr w:type="spellEnd"/>
-    </w:p>
-    <w:p>
-      <w:r>
-        <w:t>Formand skal kunne oprette nye medlemmer</w:t>
-      </w:r>
-      <w:r>
-        <w:t xml:space="preserve"> via systemet</w:t>
-      </w:r>
-      <w:r>
-        <w:t>, og tilknytte staminformation og aktivitetsform</w:t>
-      </w:r>
-      <w:r>
-        <w:t xml:space="preserve"> til diverse medlemmer</w:t>
-      </w:r>
-      <w:r>
-        <w:t>.</w:t>
-      </w:r>
-    </w:p>
-    <w:p>
-      <w:pPr>
+        </w:rPr>
+        <w:t>UC005:</w:t>
+      </w:r>
+      <w:r>
         <w:rPr>
           <w:u w:val="single"/>
         </w:rPr>
-      </w:pPr>
-      <w:r>
-        <w:rPr>
-          <w:u w:val="single"/>
-        </w:rPr>
-        <w:t xml:space="preserve">UC002: </w:t>
-      </w:r>
-      <w:r>
-        <w:rPr>
-          <w:u w:val="single"/>
-        </w:rPr>
-        <w:t>Redigér kontingent</w:t>
-      </w:r>
-    </w:p>
-    <w:p>
-      <w:r>
-        <w:t xml:space="preserve">Kassér skal kunne ændre </w:t>
-      </w:r>
-      <w:r>
-        <w:t xml:space="preserve">medlemmers </w:t>
-      </w:r>
-      <w:r>
-        <w:t>kontingent</w:t>
-      </w:r>
-      <w:r>
-        <w:t>.</w:t>
-      </w:r>
-    </w:p>
-    <w:p>
-      <w:pPr>
-        <w:rPr>
-          <w:u w:val="single"/>
-        </w:rPr>
-      </w:pPr>
-      <w:r>
-        <w:rPr>
-          <w:u w:val="single"/>
-        </w:rPr>
-        <w:t>UC003:</w:t>
-      </w:r>
-      <w:r>
-        <w:rPr>
-          <w:u w:val="single"/>
-        </w:rPr>
-        <w:t xml:space="preserve"> Print restance</w:t>
-      </w:r>
-    </w:p>
-    <w:p>
-      <w:r>
-        <w:t>K</w:t>
-      </w:r>
-      <w:r>
-        <w:t>ass</w:t>
-      </w:r>
-      <w:r>
-        <w:t>ér skal kunne printe en liste over medlemmer der er i restance.</w:t>
-      </w:r>
-    </w:p>
-    <w:p>
-      <w:r>
-        <w:rPr>
-          <w:u w:val="single"/>
-        </w:rPr>
-        <w:t>UC004:</w:t>
-      </w:r>
-      <w:r>
-        <w:rPr>
-          <w:u w:val="single"/>
-        </w:rPr>
-        <w:t xml:space="preserve"> Print svømmediscipliner</w:t>
-      </w:r>
-    </w:p>
-    <w:p>
-      <w:commentRangeStart w:id="8"/>
-      <w:r>
-        <w:t>Træner skal kunne se en liste over hvilke medlemmer som er konkurrencesvømmere, der er knytte</w:t>
-      </w:r>
-      <w:r>
-        <w:t>t til hvilke discipliner. Afhængig af alder</w:t>
-      </w:r>
-      <w:r>
-        <w:t xml:space="preserve"> bliver man tildelt et hold (ungdom</w:t>
-      </w:r>
-      <w:r>
-        <w:t>s</w:t>
-      </w:r>
-      <w:r>
-        <w:t>- eller seniorhold)</w:t>
-      </w:r>
-      <w:r>
-        <w:t>.</w:t>
-      </w:r>
-      <w:r>
-        <w:t xml:space="preserve"> </w:t>
-      </w:r>
-      <w:commentRangeEnd w:id="8"/>
-      <w:r>
-        <w:rPr>
-          <w:rStyle w:val="Kommentarhenvisning"/>
-        </w:rPr>
-        <w:commentReference w:id="8"/>
-      </w:r>
-    </w:p>
-    <w:p>
-      <w:r>
-        <w:rPr>
-          <w:u w:val="single"/>
-        </w:rPr>
-        <w:t>UC005:</w:t>
-      </w:r>
-      <w:r>
-        <w:rPr>
-          <w:u w:val="single"/>
-        </w:rPr>
         <w:t xml:space="preserve"> Print konkurrencesvømmere</w:t>
       </w:r>
     </w:p>
@@ -1502,13 +1457,8 @@
         <w:t xml:space="preserve"> i, hvad deres tid er og hvilke</w:t>
       </w:r>
       <w:r>
-        <w:t xml:space="preserve"> </w:t>
-      </w:r>
-      <w:proofErr w:type="gramStart"/>
-      <w:r>
-        <w:t>svømmedisciplin</w:t>
-      </w:r>
-      <w:proofErr w:type="gramEnd"/>
+        <w:t xml:space="preserve"> svømmedisciplin</w:t>
+      </w:r>
       <w:r>
         <w:t>(er) de er tilknyttet</w:t>
       </w:r>
@@ -1556,7 +1506,7 @@
 
 <file path=word/comments.xml><?xml version="1.0" encoding="utf-8"?>
 <w:comments xmlns:wpc="http://schemas.microsoft.com/office/word/2010/wordprocessingCanvas" xmlns:cx="http://schemas.microsoft.com/office/drawing/2014/chartex" xmlns:cx1="http://schemas.microsoft.com/office/drawing/2015/9/8/chartex" xmlns:cx2="http://schemas.microsoft.com/office/drawing/2015/10/21/chartex" xmlns:cx3="http://schemas.microsoft.com/office/drawing/2016/5/9/chartex" xmlns:cx4="http://schemas.microsoft.com/office/drawing/2016/5/10/chartex" xmlns:cx5="http://schemas.microsoft.com/office/drawing/2016/5/11/chartex" xmlns:cx6="http://schemas.microsoft.com/office/drawing/2016/5/12/chartex" xmlns:cx7="http://schemas.microsoft.com/office/drawing/2016/5/13/chartex" xmlns:cx8="http://schemas.microsoft.com/office/drawing/2016/5/14/chartex" xmlns:mc="http://schemas.openxmlformats.org/markup-compatibility/2006" xmlns:aink="http://schemas.microsoft.com/office/drawing/2016/ink" xmlns:am3d="http://schemas.microsoft.com/office/drawing/2017/model3d" xmlns:o="urn:schemas-microsoft-com:office:office" xmlns:r="http://schemas.openxmlformats.org/officeDocument/2006/relationships" xmlns:m="http://schemas.openxmlformats.org/officeDocument/2006/math" xmlns:v="urn:schemas-microsoft-com:vml" xmlns:wp14="http://schemas.microsoft.com/office/word/2010/wordprocessingDrawing" xmlns:wp="http://schemas.openxmlformats.org/drawingml/2006/wordprocessingDrawing" xmlns:w10="urn:schemas-microsoft-com:office:word" xmlns:w="http://schemas.openxmlformats.org/wordprocessingml/2006/main" xmlns:w14="http://schemas.microsoft.com/office/word/2010/wordml" xmlns:w15="http://schemas.microsoft.com/office/word/2012/wordml" xmlns:w16cid="http://schemas.microsoft.com/office/word/2016/wordml/cid" xmlns:w16se="http://schemas.microsoft.com/office/word/2015/wordml/symex" xmlns:wpg="http://schemas.microsoft.com/office/word/2010/wordprocessingGroup" xmlns:wpi="http://schemas.microsoft.com/office/word/2010/wordprocessingInk" xmlns:wne="http://schemas.microsoft.com/office/word/2006/wordml" xmlns:wps="http://schemas.microsoft.com/office/word/2010/wordprocessingShape" mc:Ignorable="w14 w15 w16se w16cid wp14">
-  <w:comment w:id="0" w:author="Casper Frost" w:date="2017-11-17T12:30:00Z" w:initials="CF">
+  <w:comment w:id="1" w:author="Casper Frost" w:date="2017-11-17T12:30:00Z" w:initials="CF">
     <w:p>
       <w:pPr>
         <w:pStyle w:val="Kommentartekst"/>
@@ -1577,19 +1527,11 @@
         <w:t>xtension-delen for at gøre</w:t>
       </w:r>
       <w:r>
-        <w:t xml:space="preserve"> det klart hvilke </w:t>
-      </w:r>
-      <w:proofErr w:type="spellStart"/>
-      <w:r>
-        <w:t>subflows</w:t>
-      </w:r>
-      <w:proofErr w:type="spellEnd"/>
-      <w:r>
-        <w:t xml:space="preserve"> hører til hvilke extensions</w:t>
+        <w:t xml:space="preserve"> det klart hvilke subflows hører til hvilke extensions</w:t>
       </w:r>
     </w:p>
   </w:comment>
-  <w:comment w:id="1" w:author="Martin Løseth Jensen" w:date="2017-11-17T23:43:00Z" w:initials="MLJ">
+  <w:comment w:id="2" w:author="Martin Løseth Jensen" w:date="2017-11-17T23:43:00Z" w:initials="MLJ">
     <w:p>
       <w:pPr>
         <w:pStyle w:val="Kommentartekst"/>
@@ -1624,7 +1566,7 @@
       </w:r>
     </w:p>
   </w:comment>
-  <w:comment w:id="2" w:author="Casper Frost" w:date="2017-11-18T20:24:00Z" w:initials="CF">
+  <w:comment w:id="3" w:author="Casper Frost" w:date="2017-11-18T20:24:00Z" w:initials="CF">
     <w:p>
       <w:pPr>
         <w:pStyle w:val="Kommentartekst"/>
@@ -1635,8 +1577,6 @@
         </w:rPr>
         <w:annotationRef/>
       </w:r>
-      <w:bookmarkStart w:id="3" w:name="_GoBack"/>
-      <w:bookmarkEnd w:id="3"/>
     </w:p>
   </w:comment>
   <w:comment w:id="4" w:author="Martin Løseth Jensen" w:date="2017-11-17T23:59:00Z" w:initials="MLJ">

</xml_diff>